<commit_message>
11.1 terminado por fin
</commit_message>
<xml_diff>
--- a/Bloque-5/11 - Smart Objects/Smart Objects.docx
+++ b/Bloque-5/11 - Smart Objects/Smart Objects.docx
@@ -995,13 +995,8 @@
       <w:r>
         <w:t xml:space="preserve"> </w:t>
       </w:r>
-      <w:proofErr w:type="spellStart"/>
       <w:r>
-        <w:t>Object</w:t>
-      </w:r>
-      <w:proofErr w:type="spellEnd"/>
-      <w:r>
-        <w:t xml:space="preserve"> que se diseñará es un torno de las entradas a las estaciones de RENFE.</w:t>
+        <w:t>Object que se diseñará es un torno de las entradas a las estaciones de RENFE.</w:t>
       </w:r>
     </w:p>
     <w:p>
@@ -1025,11 +1020,16 @@
         </w:numPr>
       </w:pPr>
       <w:r>
-        <w:t>Actuadores: led verde</w:t>
+        <w:t xml:space="preserve">Actuadores: </w:t>
       </w:r>
       <w:r>
-        <w:t>, led rojo</w:t>
+        <w:t xml:space="preserve">led </w:t>
       </w:r>
+      <w:proofErr w:type="spellStart"/>
+      <w:r>
+        <w:t>rgb</w:t>
+      </w:r>
+      <w:proofErr w:type="spellEnd"/>
       <w:r>
         <w:t xml:space="preserve"> y servo motor.</w:t>
       </w:r>
@@ -1043,7 +1043,7 @@
         </w:numPr>
       </w:pPr>
       <w:r>
-        <w:t xml:space="preserve">Notificación: cuando el Arduino detecte una tarjeta de usuario en el lector, enviará una petición POST al servidor correspondiente, conteniendo el </w:t>
+        <w:t xml:space="preserve">Notificación: cuando el Arduino detecte una tarjeta de usuario en el lector, enviará una petición servidor correspondiente, conteniendo el </w:t>
       </w:r>
       <w:r>
         <w:t>ID del usuario que pasó la tarjeta</w:t>
@@ -1065,6 +1065,298 @@
       </w:pPr>
       <w:r>
         <w:t>Servicios: desde cualquier centro de mando de RENFE se podrá bloquear el torno (led rojo) para indicar que está averiado y también se podrá dejar abierto el torno si así se desea, para, por ejemplo, evitar aglomeraciones en la estación.</w:t>
+      </w:r>
+    </w:p>
+    <w:p>
+      <w:r>
+        <w:rPr>
+          <w:noProof/>
+        </w:rPr>
+        <mc:AlternateContent>
+          <mc:Choice Requires="wpi">
+            <w:drawing>
+              <wp:anchor distT="0" distB="0" distL="114300" distR="114300" simplePos="0" relativeHeight="251665408" behindDoc="0" locked="0" layoutInCell="1" allowOverlap="1" wp14:anchorId="7742C8E0" wp14:editId="3E89B897">
+                <wp:simplePos x="0" y="0"/>
+                <wp:positionH relativeFrom="column">
+                  <wp:posOffset>2567305</wp:posOffset>
+                </wp:positionH>
+                <wp:positionV relativeFrom="paragraph">
+                  <wp:posOffset>855980</wp:posOffset>
+                </wp:positionV>
+                <wp:extent cx="467360" cy="527685"/>
+                <wp:effectExtent l="57150" t="38100" r="27940" b="43815"/>
+                <wp:wrapNone/>
+                <wp:docPr id="7" name="Entrada de lápiz 7"/>
+                <wp:cNvGraphicFramePr/>
+                <a:graphic xmlns:a="http://schemas.openxmlformats.org/drawingml/2006/main">
+                  <a:graphicData uri="http://schemas.microsoft.com/office/word/2010/wordprocessingInk">
+                    <w14:contentPart bwMode="auto" r:id="rId7">
+                      <w14:nvContentPartPr>
+                        <w14:cNvContentPartPr/>
+                      </w14:nvContentPartPr>
+                      <w14:xfrm>
+                        <a:off x="0" y="0"/>
+                        <a:ext cx="467360" cy="527685"/>
+                      </w14:xfrm>
+                    </w14:contentPart>
+                  </a:graphicData>
+                </a:graphic>
+                <wp14:sizeRelH relativeFrom="margin">
+                  <wp14:pctWidth>0</wp14:pctWidth>
+                </wp14:sizeRelH>
+                <wp14:sizeRelV relativeFrom="margin">
+                  <wp14:pctHeight>0</wp14:pctHeight>
+                </wp14:sizeRelV>
+              </wp:anchor>
+            </w:drawing>
+          </mc:Choice>
+          <mc:Fallback>
+            <w:pict>
+              <v:shapetype w14:anchorId="73E6B325" id="_x0000_t75" coordsize="21600,21600" o:spt="75" o:preferrelative="t" path="m@4@5l@4@11@9@11@9@5xe" filled="f" stroked="f">
+                <v:stroke joinstyle="miter"/>
+                <v:formulas>
+                  <v:f eqn="if lineDrawn pixelLineWidth 0"/>
+                  <v:f eqn="sum @0 1 0"/>
+                  <v:f eqn="sum 0 0 @1"/>
+                  <v:f eqn="prod @2 1 2"/>
+                  <v:f eqn="prod @3 21600 pixelWidth"/>
+                  <v:f eqn="prod @3 21600 pixelHeight"/>
+                  <v:f eqn="sum @0 0 1"/>
+                  <v:f eqn="prod @6 1 2"/>
+                  <v:f eqn="prod @7 21600 pixelWidth"/>
+                  <v:f eqn="sum @8 21600 0"/>
+                  <v:f eqn="prod @7 21600 pixelHeight"/>
+                  <v:f eqn="sum @10 21600 0"/>
+                </v:formulas>
+                <v:path o:extrusionok="f" gradientshapeok="t" o:connecttype="rect"/>
+                <o:lock v:ext="edit" aspectratio="t"/>
+              </v:shapetype>
+              <v:shape id="Entrada de lápiz 7" o:spid="_x0000_s1026" type="#_x0000_t75" style="position:absolute;margin-left:201.45pt;margin-top:66.7pt;width:38.2pt;height:42.95pt;z-index:251665408;visibility:visible;mso-wrap-style:square;mso-width-percent:0;mso-height-percent:0;mso-wrap-distance-left:9pt;mso-wrap-distance-top:0;mso-wrap-distance-right:9pt;mso-wrap-distance-bottom:0;mso-position-horizontal:absolute;mso-position-horizontal-relative:text;mso-position-vertical:absolute;mso-position-vertical-relative:text;mso-width-percent:0;mso-height-percent:0;mso-width-relative:margin;mso-height-relative:margin" o:gfxdata="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">
+                <v:imagedata r:id="rId8" o:title=""/>
+              </v:shape>
+            </w:pict>
+          </mc:Fallback>
+        </mc:AlternateContent>
+      </w:r>
+      <w:r>
+        <w:rPr>
+          <w:noProof/>
+        </w:rPr>
+        <mc:AlternateContent>
+          <mc:Choice Requires="wpi">
+            <w:drawing>
+              <wp:anchor distT="0" distB="0" distL="114300" distR="114300" simplePos="0" relativeHeight="251664384" behindDoc="0" locked="0" layoutInCell="1" allowOverlap="1" wp14:anchorId="65B599D2" wp14:editId="5F3EB879">
+                <wp:simplePos x="0" y="0"/>
+                <wp:positionH relativeFrom="column">
+                  <wp:posOffset>2188845</wp:posOffset>
+                </wp:positionH>
+                <wp:positionV relativeFrom="paragraph">
+                  <wp:posOffset>1421130</wp:posOffset>
+                </wp:positionV>
+                <wp:extent cx="296672" cy="246694"/>
+                <wp:effectExtent l="38100" t="38100" r="27305" b="58420"/>
+                <wp:wrapNone/>
+                <wp:docPr id="5" name="Entrada de lápiz 5"/>
+                <wp:cNvGraphicFramePr/>
+                <a:graphic xmlns:a="http://schemas.openxmlformats.org/drawingml/2006/main">
+                  <a:graphicData uri="http://schemas.microsoft.com/office/word/2010/wordprocessingInk">
+                    <w14:contentPart bwMode="auto" r:id="rId9">
+                      <w14:nvContentPartPr>
+                        <w14:cNvContentPartPr/>
+                      </w14:nvContentPartPr>
+                      <w14:xfrm>
+                        <a:off x="0" y="0"/>
+                        <a:ext cx="296672" cy="246694"/>
+                      </w14:xfrm>
+                    </w14:contentPart>
+                  </a:graphicData>
+                </a:graphic>
+                <wp14:sizeRelH relativeFrom="margin">
+                  <wp14:pctWidth>0</wp14:pctWidth>
+                </wp14:sizeRelH>
+                <wp14:sizeRelV relativeFrom="margin">
+                  <wp14:pctHeight>0</wp14:pctHeight>
+                </wp14:sizeRelV>
+              </wp:anchor>
+            </w:drawing>
+          </mc:Choice>
+          <mc:Fallback>
+            <w:pict>
+              <v:shape w14:anchorId="56158E67" id="Entrada de lápiz 5" o:spid="_x0000_s1026" type="#_x0000_t75" style="position:absolute;margin-left:171.65pt;margin-top:111.2pt;width:24.75pt;height:20.8pt;z-index:251664384;visibility:visible;mso-wrap-style:square;mso-width-percent:0;mso-height-percent:0;mso-wrap-distance-left:9pt;mso-wrap-distance-top:0;mso-wrap-distance-right:9pt;mso-wrap-distance-bottom:0;mso-position-horizontal:absolute;mso-position-horizontal-relative:text;mso-position-vertical:absolute;mso-position-vertical-relative:text;mso-width-percent:0;mso-height-percent:0;mso-width-relative:margin;mso-height-relative:margin" o:gfxdata="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">
+                <v:imagedata r:id="rId10" o:title=""/>
+              </v:shape>
+            </w:pict>
+          </mc:Fallback>
+        </mc:AlternateContent>
+      </w:r>
+      <w:r>
+        <w:rPr>
+          <w:noProof/>
+        </w:rPr>
+        <mc:AlternateContent>
+          <mc:Choice Requires="wpi">
+            <w:drawing>
+              <wp:anchor distT="0" distB="0" distL="114300" distR="114300" simplePos="0" relativeHeight="251663360" behindDoc="0" locked="0" layoutInCell="1" allowOverlap="1" wp14:anchorId="3CCFACB4" wp14:editId="7EC16E97">
+                <wp:simplePos x="0" y="0"/>
+                <wp:positionH relativeFrom="column">
+                  <wp:posOffset>1646555</wp:posOffset>
+                </wp:positionH>
+                <wp:positionV relativeFrom="paragraph">
+                  <wp:posOffset>2343785</wp:posOffset>
+                </wp:positionV>
+                <wp:extent cx="542290" cy="496570"/>
+                <wp:effectExtent l="38100" t="57150" r="48260" b="55880"/>
+                <wp:wrapNone/>
+                <wp:docPr id="4" name="Entrada de lápiz 4"/>
+                <wp:cNvGraphicFramePr/>
+                <a:graphic xmlns:a="http://schemas.openxmlformats.org/drawingml/2006/main">
+                  <a:graphicData uri="http://schemas.microsoft.com/office/word/2010/wordprocessingInk">
+                    <w14:contentPart bwMode="auto" r:id="rId11">
+                      <w14:nvContentPartPr>
+                        <w14:cNvContentPartPr/>
+                      </w14:nvContentPartPr>
+                      <w14:xfrm>
+                        <a:off x="0" y="0"/>
+                        <a:ext cx="542290" cy="496570"/>
+                      </w14:xfrm>
+                    </w14:contentPart>
+                  </a:graphicData>
+                </a:graphic>
+                <wp14:sizeRelH relativeFrom="margin">
+                  <wp14:pctWidth>0</wp14:pctWidth>
+                </wp14:sizeRelH>
+                <wp14:sizeRelV relativeFrom="margin">
+                  <wp14:pctHeight>0</wp14:pctHeight>
+                </wp14:sizeRelV>
+              </wp:anchor>
+            </w:drawing>
+          </mc:Choice>
+          <mc:Fallback>
+            <w:pict>
+              <v:shape w14:anchorId="14C55269" id="Entrada de lápiz 4" o:spid="_x0000_s1026" type="#_x0000_t75" style="position:absolute;margin-left:128.95pt;margin-top:183.85pt;width:44.1pt;height:40.5pt;z-index:251663360;visibility:visible;mso-wrap-style:square;mso-width-percent:0;mso-height-percent:0;mso-wrap-distance-left:9pt;mso-wrap-distance-top:0;mso-wrap-distance-right:9pt;mso-wrap-distance-bottom:0;mso-position-horizontal:absolute;mso-position-horizontal-relative:text;mso-position-vertical:absolute;mso-position-vertical-relative:text;mso-width-percent:0;mso-height-percent:0;mso-width-relative:margin;mso-height-relative:margin" o:gfxdata="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">
+                <v:imagedata r:id="rId12" o:title=""/>
+              </v:shape>
+            </w:pict>
+          </mc:Fallback>
+        </mc:AlternateContent>
+      </w:r>
+      <w:r>
+        <w:rPr>
+          <w:noProof/>
+        </w:rPr>
+        <w:drawing>
+          <wp:inline distT="0" distB="0" distL="0" distR="0" wp14:anchorId="024CF02F" wp14:editId="2601D322">
+            <wp:extent cx="4316607" cy="3200400"/>
+            <wp:effectExtent l="0" t="0" r="8255" b="0"/>
+            <wp:docPr id="2" name="Imagen 2" descr="Imagen que contiene computadora, tabla, remoto, ratón&#10;&#10;Descripción generada automáticamente"/>
+            <wp:cNvGraphicFramePr>
+              <a:graphicFrameLocks xmlns:a="http://schemas.openxmlformats.org/drawingml/2006/main" noChangeAspect="1"/>
+            </wp:cNvGraphicFramePr>
+            <a:graphic xmlns:a="http://schemas.openxmlformats.org/drawingml/2006/main">
+              <a:graphicData uri="http://schemas.openxmlformats.org/drawingml/2006/picture">
+                <pic:pic xmlns:pic="http://schemas.openxmlformats.org/drawingml/2006/picture">
+                  <pic:nvPicPr>
+                    <pic:cNvPr id="2" name="Imagen 2" descr="Imagen que contiene computadora, tabla, remoto, ratón&#10;&#10;Descripción generada automáticamente"/>
+                    <pic:cNvPicPr>
+                      <a:picLocks noChangeAspect="1" noChangeArrowheads="1"/>
+                    </pic:cNvPicPr>
+                  </pic:nvPicPr>
+                  <pic:blipFill>
+                    <a:blip r:embed="rId13" cstate="print">
+                      <a:extLst>
+                        <a:ext uri="{28A0092B-C50C-407E-A947-70E740481C1C}">
+                          <a14:useLocalDpi xmlns:a14="http://schemas.microsoft.com/office/drawing/2010/main" val="0"/>
+                        </a:ext>
+                      </a:extLst>
+                    </a:blip>
+                    <a:srcRect/>
+                    <a:stretch>
+                      <a:fillRect/>
+                    </a:stretch>
+                  </pic:blipFill>
+                  <pic:spPr bwMode="auto">
+                    <a:xfrm>
+                      <a:off x="0" y="0"/>
+                      <a:ext cx="4319719" cy="3202708"/>
+                    </a:xfrm>
+                    <a:prstGeom prst="rect">
+                      <a:avLst/>
+                    </a:prstGeom>
+                    <a:noFill/>
+                    <a:ln>
+                      <a:noFill/>
+                    </a:ln>
+                  </pic:spPr>
+                </pic:pic>
+              </a:graphicData>
+            </a:graphic>
+          </wp:inline>
+        </w:drawing>
+      </w:r>
+    </w:p>
+    <w:p>
+      <w:r>
+        <w:t>En la foto podemos ver montado el “torno” de RENFE. Rodeado en rojo están el servo motor, el led y el lector RFID.</w:t>
+      </w:r>
+    </w:p>
+    <w:p>
+      <w:r>
+        <w:t>En la siguiente imagen podemos ver un esquema del funcionamiento del proyecto:</w:t>
+      </w:r>
+    </w:p>
+    <w:p>
+      <w:r>
+        <w:rPr>
+          <w:noProof/>
+        </w:rPr>
+        <w:drawing>
+          <wp:inline distT="0" distB="0" distL="0" distR="0" wp14:anchorId="68E96D37" wp14:editId="02D93658">
+            <wp:extent cx="5653092" cy="2255520"/>
+            <wp:effectExtent l="0" t="0" r="0" b="0"/>
+            <wp:docPr id="12" name="Imagen 12" descr="Imagen que contiene Interfaz de usuario gráfica&#10;&#10;Descripción generada automáticamente"/>
+            <wp:cNvGraphicFramePr>
+              <a:graphicFrameLocks xmlns:a="http://schemas.openxmlformats.org/drawingml/2006/main" noChangeAspect="1"/>
+            </wp:cNvGraphicFramePr>
+            <a:graphic xmlns:a="http://schemas.openxmlformats.org/drawingml/2006/main">
+              <a:graphicData uri="http://schemas.openxmlformats.org/drawingml/2006/picture">
+                <pic:pic xmlns:pic="http://schemas.openxmlformats.org/drawingml/2006/picture">
+                  <pic:nvPicPr>
+                    <pic:cNvPr id="12" name="Imagen 12" descr="Imagen que contiene Interfaz de usuario gráfica&#10;&#10;Descripción generada automáticamente"/>
+                    <pic:cNvPicPr>
+                      <a:picLocks noChangeAspect="1" noChangeArrowheads="1"/>
+                    </pic:cNvPicPr>
+                  </pic:nvPicPr>
+                  <pic:blipFill>
+                    <a:blip r:embed="rId14" cstate="print">
+                      <a:extLst>
+                        <a:ext uri="{28A0092B-C50C-407E-A947-70E740481C1C}">
+                          <a14:useLocalDpi xmlns:a14="http://schemas.microsoft.com/office/drawing/2010/main" val="0"/>
+                        </a:ext>
+                      </a:extLst>
+                    </a:blip>
+                    <a:srcRect/>
+                    <a:stretch>
+                      <a:fillRect/>
+                    </a:stretch>
+                  </pic:blipFill>
+                  <pic:spPr bwMode="auto">
+                    <a:xfrm>
+                      <a:off x="0" y="0"/>
+                      <a:ext cx="5658176" cy="2257549"/>
+                    </a:xfrm>
+                    <a:prstGeom prst="rect">
+                      <a:avLst/>
+                    </a:prstGeom>
+                    <a:noFill/>
+                    <a:ln>
+                      <a:noFill/>
+                    </a:ln>
+                  </pic:spPr>
+                </pic:pic>
+              </a:graphicData>
+            </a:graphic>
+          </wp:inline>
+        </w:drawing>
       </w:r>
     </w:p>
     <w:sectPr>
@@ -1816,6 +2108,90 @@
 </w:styles>
 </file>
 
+<file path=word/ink/ink1.xml><?xml version="1.0" encoding="utf-8"?>
+<inkml:ink xmlns:inkml="http://www.w3.org/2003/InkML">
+  <inkml:definitions>
+    <inkml:context xml:id="ctx0">
+      <inkml:inkSource xml:id="inkSrc0">
+        <inkml:traceFormat>
+          <inkml:channel name="X" type="integer" min="-2.14748E9" max="2.14748E9" units="cm"/>
+          <inkml:channel name="Y" type="integer" min="-2.14748E9" max="2.14748E9" units="cm"/>
+          <inkml:channel name="F" type="integer" max="32767" units="dev"/>
+        </inkml:traceFormat>
+        <inkml:channelProperties>
+          <inkml:channelProperty channel="X" name="resolution" value="1000" units="1/cm"/>
+          <inkml:channelProperty channel="Y" name="resolution" value="1000" units="1/cm"/>
+          <inkml:channelProperty channel="F" name="resolution" value="0" units="1/dev"/>
+        </inkml:channelProperties>
+      </inkml:inkSource>
+      <inkml:timestamp xml:id="ts0" timeString="2022-12-18T12:45:31.699"/>
+    </inkml:context>
+    <inkml:brush xml:id="br0">
+      <inkml:brushProperty name="width" value="0.05" units="cm"/>
+      <inkml:brushProperty name="height" value="0.05" units="cm"/>
+      <inkml:brushProperty name="color" value="#E71224"/>
+    </inkml:brush>
+  </inkml:definitions>
+  <inkml:trace contextRef="#ctx0" brushRef="#br0">3 306 24575,'1'14'0,"1"1"0,0-1 0,0 1 0,5 14 0,4 22 0,-8-41 0,0-1 0,1 1 0,0 0 0,0-1 0,1 0 0,0 0 0,8 11 0,-1-2 0,-6-6 0,0 0 0,-1 0 0,6 20 0,7 16 0,8 5 0,-22-43 0,1-1 0,1-1 0,-1 1 0,8 7 0,7 11 0,-17-22 0,1 0 0,0-1 0,6 7 0,10 9 0,-4 1 0,-11-16 0,0 0 0,-1 1 0,0 0 0,0 0 0,0 0 0,4 12 0,-1-1 0,1 1 0,16 28 0,-4-3 0,-3-4 0,11 13 0,-22-39 0,0 1 0,-1 0 0,4 16 0,3 6 0,-9-26 0,-1 1 0,3 12 0,-3-13 0,0 1 0,5 12 0,-2-7 0,1 1 0,-2-1 0,6 32 0,-10-46 0,0 0 0,1 0 0,-1 0 0,1 0 0,0 0 0,-1 0 0,1 0 0,0 0 0,0 0 0,0-1 0,0 1 0,1 0 0,-1-1 0,0 1 0,1-1 0,-1 1 0,0-1 0,1 0 0,0 0 0,-1 0 0,1 0 0,0 0 0,-1 0 0,1 0 0,0 0 0,0-1 0,-1 1 0,4 0 0,5 0 0,1 0 0,-1 0 0,0-2 0,13 0 0,-3-1 0,38 3 0,32-2 0,-61-4 0,-1-2 0,0-1 0,34-14 0,-28 8 0,-15 6 0,0 1 0,22-5 0,-32 10 0,0-2 0,0 1 0,0-1 0,16-10 0,-14 7 0,1 1 0,13-5 0,-5 2 0,35-19 0,5-3 0,-58 30 0,0 0 0,1 0 0,-1 0 0,0-1 0,0 1 0,0-1 0,0 1 0,0-1 0,0 0 0,0 0 0,0 0 0,-1 0 0,1 0 0,-1 0 0,1-1 0,1-4 0,-2 4 0,0-1 0,0 0 0,0 1 0,-1-1 0,1 0 0,-1 1 0,0-1 0,0 0 0,0 0 0,-1 1 0,1-1 0,-2-5 0,-2-5 0,0 0 0,-1 0 0,0 0 0,-9-15 0,7 12 0,-1 1 0,-5-21 0,-9-27 0,6 21 0,-7-15 0,21 52 0,0 1 0,-1 0 0,0 0 0,-5-8 0,-4-6 0,-19-52 0,3 6 0,12 36 0,10 21 0,1-1 0,1 0 0,-6-14 0,-30-78 0,37 91 0,0 1 0,0 0 0,1-1 0,0 0 0,1 0 0,-2-15 0,3 17 0,-1 0 0,0 0 0,0 0 0,0 1 0,-1-1 0,0 1 0,-1-1 0,0 1 0,0 0 0,-6-11 0,5 9 0,1 0 0,-1 0 0,2 0 0,-1-1 0,-1-11 0,-2-11 0,4 27 0,1 0 0,-1 0 0,1 0 0,-1 0 0,0 1 0,-1-1 0,1 1 0,-1-1 0,0 1 0,0 0 0,0 0 0,0 1 0,-1-1 0,1 1 0,-7-5 0,3 1 0,0 0 0,0 0 0,0 0 0,1-1 0,1 0 0,-7-10 0,0-8 0,10 21 0,0 1 0,0 0 0,0-1 0,0 1 0,-4-4 0,5 6 0,-1 1 0,1-1 0,-1 1 0,0 0 0,1-1 0,-1 1 0,0 0 0,0 0 0,1 1 0,-1-1 0,0 0 0,0 0 0,0 1 0,0 0 0,-2-1 0,-23-1 0,-37 3 0,17 1 0,37-1 0,1 0 0,-1 1 0,1 0 0,0 1 0,0 0 0,0 1 0,-17 9 0,11-5 0,-24 8 0,-14 3 0,-19 5 0,35-13 0,24-6 0,1-2 0,-1 1 0,-21 1 0,20-3 0,0 0 0,-24 8 0,25-6 0,0-1 0,1 0 0,-20 1 0,19-3 0,1 1 0,-13 3 0,1 0 0,22-5 3,0 1 0,-1-1-1,1 1 1,0 0-1,0 0 1,-1-1 0,1 2-1,0-1 1,0 0 0,0 0-1,0 1 1,0 0-1,0-1 1,1 1 0,-1 0-1,0 0 1,1 0 0,-1 0-1,1 0 1,0 0-1,-1 0 1,1 1 0,0-1-1,0 1 1,1-1 0,-2 5-1,0 4-85,1 0 0,0-1-1,0 1 1,1 0 0,2 13 0,-1 3-854,-1-15-5889</inkml:trace>
+</inkml:ink>
+</file>
+
+<file path=word/ink/ink2.xml><?xml version="1.0" encoding="utf-8"?>
+<inkml:ink xmlns:inkml="http://www.w3.org/2003/InkML">
+  <inkml:definitions>
+    <inkml:context xml:id="ctx0">
+      <inkml:inkSource xml:id="inkSrc0">
+        <inkml:traceFormat>
+          <inkml:channel name="X" type="integer" min="-2.14748E9" max="2.14748E9" units="cm"/>
+          <inkml:channel name="Y" type="integer" min="-2.14748E9" max="2.14748E9" units="cm"/>
+          <inkml:channel name="F" type="integer" max="32767" units="dev"/>
+        </inkml:traceFormat>
+        <inkml:channelProperties>
+          <inkml:channelProperty channel="X" name="resolution" value="1000" units="1/cm"/>
+          <inkml:channelProperty channel="Y" name="resolution" value="1000" units="1/cm"/>
+          <inkml:channelProperty channel="F" name="resolution" value="0" units="1/dev"/>
+        </inkml:channelProperties>
+      </inkml:inkSource>
+      <inkml:timestamp xml:id="ts0" timeString="2022-12-18T12:45:24.394"/>
+    </inkml:context>
+    <inkml:brush xml:id="br0">
+      <inkml:brushProperty name="width" value="0.05" units="cm"/>
+      <inkml:brushProperty name="height" value="0.05" units="cm"/>
+      <inkml:brushProperty name="color" value="#E71224"/>
+    </inkml:brush>
+  </inkml:definitions>
+  <inkml:trace contextRef="#ctx0" brushRef="#br0">84 152 24575,'0'0'0,"1"-1"0,-1 1 0,0-1 0,0 1 0,0-1 0,1 1 0,-1-1 0,0 1 0,1-1 0,-1 1 0,0-1 0,1 1 0,-1 0 0,1-1 0,-1 1 0,0 0 0,1-1 0,-1 1 0,1 0 0,-1-1 0,1 1 0,-1 0 0,1 0 0,-1 0 0,1 0 0,18-5 0,-12 3 0,70-14 0,-4 1 0,-55 10 0,94-31 0,-103 33 0,-1 1 0,1 0 0,0 1 0,0 0 0,17 0 0,-18 2 0,1-2 0,0 1 0,-1-1 0,1-1 0,-1 1 0,14-6 0,2-4 0,-9 3 0,1 2 0,28-9 0,-42 14 0,1 1 0,-1-1 0,1 1 0,0 0 0,-1 0 0,1 0 0,0 0 0,-1 0 0,1 1 0,-1-1 0,1 1 0,-1 0 0,1 0 0,-1 0 0,1 0 0,-1 1 0,0-1 0,1 1 0,-1-1 0,0 1 0,0 0 0,0 0 0,0 0 0,0 0 0,-1 0 0,1 1 0,0-1 0,1 5 0,3 5 0,-1 1 0,-1 0 0,0 0 0,-1 1 0,3 13 0,5 21 0,17 27 0,-25-64 0,0-1 0,-1 1 0,3 17 0,-1-3 0,-1-10 0,0 0 0,1-1 0,6 15 0,-8-24 0,0-1 0,-1 1 0,0-1 0,0 1 0,0 0 0,0-1 0,-1 1 0,1 9 0,-1-12 0,0-1 0,-1 1 0,1 0 0,0-1 0,0 1 0,-1-1 0,1 1 0,-1-1 0,1 1 0,-1-1 0,0 1 0,0-1 0,1 1 0,-1-1 0,0 0 0,0 1 0,0-1 0,0 0 0,0 0 0,0 0 0,-1 0 0,1 0 0,0 0 0,0 0 0,-1-1 0,1 1 0,-3 1 0,-126 34 0,103-28 0,1 2 0,-26 15 0,40-20 0,0-1 0,0 0 0,-21 3 0,16-3 0,-22 7 0,-47 16 0,61-19 0,18-6 0,-1 0 0,1 1 0,0 0 0,-9 5 0,11-4 0,0-1 0,0-1 0,0 1 0,-1-1 0,1 1 0,-9 0 0,13-2 0,-1-1 0,1 0 0,-1 0 0,1 0 0,-1 0 0,1-1 0,-1 1 0,1 0 0,-1-1 0,1 1 0,-1-1 0,1 0 0,-1 1 0,1-1 0,0 0 0,-1 0 0,1 0 0,0 0 0,0 0 0,0 0 0,0 0 0,0-1 0,0 1 0,0 0 0,0-1 0,0 1 0,0-1 0,1 1 0,-2-4 0,-28-85 0,19 63 0,-1-2 0,-17-27 0,22 42 0,0-1 0,1 1 0,0-1 0,-5-23 0,-22-51 0,3 9 0,26 63-24,-4-26 0,4 22-1293,2 9-5509</inkml:trace>
+</inkml:ink>
+</file>
+
+<file path=word/ink/ink3.xml><?xml version="1.0" encoding="utf-8"?>
+<inkml:ink xmlns:inkml="http://www.w3.org/2003/InkML">
+  <inkml:definitions>
+    <inkml:context xml:id="ctx0">
+      <inkml:inkSource xml:id="inkSrc0">
+        <inkml:traceFormat>
+          <inkml:channel name="X" type="integer" min="-2.14748E9" max="2.14748E9" units="cm"/>
+          <inkml:channel name="Y" type="integer" min="-2.14748E9" max="2.14748E9" units="cm"/>
+          <inkml:channel name="F" type="integer" max="32767" units="dev"/>
+        </inkml:traceFormat>
+        <inkml:channelProperties>
+          <inkml:channelProperty channel="X" name="resolution" value="1000" units="1/cm"/>
+          <inkml:channelProperty channel="Y" name="resolution" value="1000" units="1/cm"/>
+          <inkml:channelProperty channel="F" name="resolution" value="0" units="1/dev"/>
+        </inkml:channelProperties>
+      </inkml:inkSource>
+      <inkml:timestamp xml:id="ts0" timeString="2022-12-18T12:45:20.975"/>
+    </inkml:context>
+    <inkml:brush xml:id="br0">
+      <inkml:brushProperty name="width" value="0.05" units="cm"/>
+      <inkml:brushProperty name="height" value="0.05" units="cm"/>
+      <inkml:brushProperty name="color" value="#E71224"/>
+    </inkml:brush>
+  </inkml:definitions>
+  <inkml:trace contextRef="#ctx0" brushRef="#br0">138 0 24575,'-1'21'0,"-2"0"0,0 0 0,-1 0 0,-13 37 0,9-29 0,5-12 0,0 1 0,1-1 0,1 0 0,1 1 0,2 21 0,0 9 0,-2-27 0,-2 1 0,-4 31 0,-8 71 0,11-103 0,0 40 0,3-42 0,-1 0 0,-6 32 0,5-34 0,0 1 0,1 0 0,1 31 0,0 22 0,-7-34 0,5-27 0,0 1 0,-1 14 0,3-4 0,0-11 0,0-1 0,0 1 0,-1 0 0,-1-1 0,1 1 0,-2-1 0,-3 13 0,2-12 0,2-1 0,-1 1 0,1 0 0,1 0 0,0 0 0,0 15 0,-1 1 0,-4 12 0,0 7 0,6-41 0,0 0 0,0 0 0,0 0 0,0 0 0,1-1 0,0 1 0,0 0 0,0 0 0,2 5 0,-1-6 0,-1-1 0,1 0 0,-1 0 0,1 0 0,0 0 0,0 0 0,-1 0 0,1-1 0,1 1 0,-1-1 0,0 1 0,0-1 0,1 0 0,-1 0 0,4 2 0,3 0 0,1-1 0,-1 1 0,1-2 0,-1 1 0,12-1 0,51-2 0,-28-1 0,787 1 0,-424 2 0,-406-1 0,1 0 0,0 0 0,-1 0 0,1 0 0,0 0 0,0-1 0,-1 1 0,1 0 0,0-1 0,-1 0 0,1 1 0,-1-1 0,1 0 0,-1 0 0,1 0 0,-1 0 0,1 0 0,-1 0 0,0 0 0,0 0 0,2-3 0,-2 2 0,0 0 0,0 0 0,0 0 0,0-1 0,-1 1 0,1 0 0,-1-1 0,0 1 0,0 0 0,1-1 0,-1 1 0,-1 0 0,1-1 0,0 1 0,-2-4 0,-28-104 0,22 78 0,2 0 0,1 0 0,2 0 0,0-33 0,2 44 0,-5-29 0,0-14 0,5-401 0,2 225 0,-1 238 0,0 0 0,0 0 0,0 0 0,-1 0 0,1 0 0,0 0 0,-1 0 0,1 0 0,-1 0 0,0 0 0,0 0 0,0 0 0,0 0 0,0 0 0,-3-3 0,2 4 0,0-1 0,0 0 0,0 1 0,0-1 0,-1 1 0,1 0 0,-1 0 0,1 0 0,-1 0 0,1 0 0,-6-1 0,-8 0 0,0 0 0,-26 1 0,24 1 0,-27-4 0,7 0 0,-73 2 0,2 0 0,64-5 0,29 4 0,-26-1 0,-439 3 0,233 2 0,112-1-1365,124 0-5461</inkml:trace>
+</inkml:ink>
+</file>
+
 <file path=word/theme/theme1.xml><?xml version="1.0" encoding="utf-8"?>
 <a:theme xmlns:a="http://schemas.openxmlformats.org/drawingml/2006/main" name="Tema de Office">
   <a:themeElements>

</xml_diff>